<commit_message>
Added copyright and generated pdf version
</commit_message>
<xml_diff>
--- a/docs/multio.docx
+++ b/docs/multio.docx
@@ -373,8 +373,6 @@
       <w:r>
         <w:t xml:space="preserve"> Enjoy!</w:t>
       </w:r>
-      <w:bookmarkStart w:id="0" w:name="_GoBack"/>
-      <w:bookmarkEnd w:id="0"/>
     </w:p>
     <w:p>
       <w:pPr>
@@ -520,11 +518,11 @@
       <w:pPr>
         <w:pStyle w:val="Heading2"/>
       </w:pPr>
-      <w:bookmarkStart w:id="1" w:name="_Ref386533018"/>
+      <w:bookmarkStart w:id="0" w:name="_Ref386533018"/>
       <w:r>
         <w:t>Heat</w:t>
       </w:r>
-      <w:bookmarkEnd w:id="1"/>
+      <w:bookmarkEnd w:id="0"/>
     </w:p>
     <w:p>
       <w:pPr>
@@ -6696,8 +6694,12 @@
       </w:r>
     </w:p>
     <w:sectPr>
-      <w:headerReference w:type="default" r:id="rId19"/>
-      <w:footerReference w:type="default" r:id="rId20"/>
+      <w:headerReference w:type="even" r:id="rId19"/>
+      <w:headerReference w:type="default" r:id="rId20"/>
+      <w:footerReference w:type="even" r:id="rId21"/>
+      <w:footerReference w:type="default" r:id="rId22"/>
+      <w:headerReference w:type="first" r:id="rId23"/>
+      <w:footerReference w:type="first" r:id="rId24"/>
       <w:pgSz w:w="12240" w:h="15840"/>
       <w:pgMar w:top="1440" w:right="1440" w:bottom="1440" w:left="1440" w:header="708" w:footer="708" w:gutter="0"/>
       <w:cols w:space="708"/>
@@ -6738,12 +6740,37 @@
     <w:pPr>
       <w:pStyle w:val="Footer"/>
     </w:pPr>
+  </w:p>
+</w:ftr>
+</file>
+
+<file path=word/footer2.xml><?xml version="1.0" encoding="utf-8"?>
+<w:ftr xmlns:wpc="http://schemas.microsoft.com/office/word/2010/wordprocessingCanvas" xmlns:mc="http://schemas.openxmlformats.org/markup-compatibility/2006" xmlns:o="urn:schemas-microsoft-com:office:office" xmlns:r="http://schemas.openxmlformats.org/officeDocument/2006/relationships" xmlns:m="http://schemas.openxmlformats.org/officeDocument/2006/math" xmlns:v="urn:schemas-microsoft-com:vml" xmlns:wp14="http://schemas.microsoft.com/office/word/2010/wordprocessingDrawing" xmlns:wp="http://schemas.openxmlformats.org/drawingml/2006/wordprocessingDrawing" xmlns:w10="urn:schemas-microsoft-com:office:word" xmlns:w="http://schemas.openxmlformats.org/wordprocessingml/2006/main" xmlns:w14="http://schemas.microsoft.com/office/word/2010/wordml" xmlns:wpg="http://schemas.microsoft.com/office/word/2010/wordprocessingGroup" xmlns:wpi="http://schemas.microsoft.com/office/word/2010/wordprocessingInk" xmlns:wne="http://schemas.microsoft.com/office/word/2006/wordml" xmlns:wps="http://schemas.microsoft.com/office/word/2010/wordprocessingShape" mc:Ignorable="w14 wp14">
+  <w:p>
+    <w:pPr>
+      <w:pStyle w:val="Footer"/>
+    </w:pPr>
+    <w:r>
+      <w:rPr>
+        <w:rFonts w:cstheme="minorHAnsi"/>
+        <w:sz w:val="18"/>
+      </w:rPr>
+      <w:t>©</w:t>
+    </w:r>
     <w:r>
       <w:rPr>
         <w:sz w:val="18"/>
       </w:rPr>
-      <w:t xml:space="preserve">No copyright. </w:t>
+      <w:t xml:space="preserve"> Fen Logic Ltd. 2014</w:t>
     </w:r>
+    <w:r>
+      <w:rPr>
+        <w:sz w:val="18"/>
+      </w:rPr>
+      <w:t xml:space="preserve"> </w:t>
+    </w:r>
+    <w:bookmarkStart w:id="1" w:name="_GoBack"/>
+    <w:bookmarkEnd w:id="1"/>
     <w:r>
       <w:rPr>
         <w:sz w:val="18"/>
@@ -6782,6 +6809,16 @@
 </w:ftr>
 </file>
 
+<file path=word/footer3.xml><?xml version="1.0" encoding="utf-8"?>
+<w:ftr xmlns:wpc="http://schemas.microsoft.com/office/word/2010/wordprocessingCanvas" xmlns:mc="http://schemas.openxmlformats.org/markup-compatibility/2006" xmlns:o="urn:schemas-microsoft-com:office:office" xmlns:r="http://schemas.openxmlformats.org/officeDocument/2006/relationships" xmlns:m="http://schemas.openxmlformats.org/officeDocument/2006/math" xmlns:v="urn:schemas-microsoft-com:vml" xmlns:wp14="http://schemas.microsoft.com/office/word/2010/wordprocessingDrawing" xmlns:wp="http://schemas.openxmlformats.org/drawingml/2006/wordprocessingDrawing" xmlns:w10="urn:schemas-microsoft-com:office:word" xmlns:w="http://schemas.openxmlformats.org/wordprocessingml/2006/main" xmlns:w14="http://schemas.microsoft.com/office/word/2010/wordml" xmlns:wpg="http://schemas.microsoft.com/office/word/2010/wordprocessingGroup" xmlns:wpi="http://schemas.microsoft.com/office/word/2010/wordprocessingInk" xmlns:wne="http://schemas.microsoft.com/office/word/2006/wordml" xmlns:wps="http://schemas.microsoft.com/office/word/2010/wordprocessingShape" mc:Ignorable="w14 wp14">
+  <w:p>
+    <w:pPr>
+      <w:pStyle w:val="Footer"/>
+    </w:pPr>
+  </w:p>
+</w:ftr>
+</file>
+
 <file path=word/footnotes.xml><?xml version="1.0" encoding="utf-8"?>
 <w:footnotes xmlns:wpc="http://schemas.microsoft.com/office/word/2010/wordprocessingCanvas" xmlns:mc="http://schemas.openxmlformats.org/markup-compatibility/2006" xmlns:o="urn:schemas-microsoft-com:office:office" xmlns:r="http://schemas.openxmlformats.org/officeDocument/2006/relationships" xmlns:m="http://schemas.openxmlformats.org/officeDocument/2006/math" xmlns:v="urn:schemas-microsoft-com:vml" xmlns:wp14="http://schemas.microsoft.com/office/word/2010/wordprocessingDrawing" xmlns:wp="http://schemas.openxmlformats.org/drawingml/2006/wordprocessingDrawing" xmlns:w10="urn:schemas-microsoft-com:office:word" xmlns:w="http://schemas.openxmlformats.org/wordprocessingml/2006/main" xmlns:w14="http://schemas.microsoft.com/office/word/2010/wordml" xmlns:wpg="http://schemas.microsoft.com/office/word/2010/wordprocessingGroup" xmlns:wpi="http://schemas.microsoft.com/office/word/2010/wordprocessingInk" xmlns:wne="http://schemas.microsoft.com/office/word/2006/wordml" xmlns:wps="http://schemas.microsoft.com/office/word/2010/wordprocessingShape" mc:Ignorable="w14 wp14">
   <w:footnote w:type="separator" w:id="-1">
@@ -6885,6 +6922,16 @@
 </file>
 
 <file path=word/header1.xml><?xml version="1.0" encoding="utf-8"?>
+<w:hdr xmlns:wpc="http://schemas.microsoft.com/office/word/2010/wordprocessingCanvas" xmlns:mc="http://schemas.openxmlformats.org/markup-compatibility/2006" xmlns:o="urn:schemas-microsoft-com:office:office" xmlns:r="http://schemas.openxmlformats.org/officeDocument/2006/relationships" xmlns:m="http://schemas.openxmlformats.org/officeDocument/2006/math" xmlns:v="urn:schemas-microsoft-com:vml" xmlns:wp14="http://schemas.microsoft.com/office/word/2010/wordprocessingDrawing" xmlns:wp="http://schemas.openxmlformats.org/drawingml/2006/wordprocessingDrawing" xmlns:w10="urn:schemas-microsoft-com:office:word" xmlns:w="http://schemas.openxmlformats.org/wordprocessingml/2006/main" xmlns:w14="http://schemas.microsoft.com/office/word/2010/wordml" xmlns:wpg="http://schemas.microsoft.com/office/word/2010/wordprocessingGroup" xmlns:wpi="http://schemas.microsoft.com/office/word/2010/wordprocessingInk" xmlns:wne="http://schemas.microsoft.com/office/word/2006/wordml" xmlns:wps="http://schemas.microsoft.com/office/word/2010/wordprocessingShape" mc:Ignorable="w14 wp14">
+  <w:p>
+    <w:pPr>
+      <w:pStyle w:val="Header"/>
+    </w:pPr>
+  </w:p>
+</w:hdr>
+</file>
+
+<file path=word/header2.xml><?xml version="1.0" encoding="utf-8"?>
 <w:hdr xmlns:wpc="http://schemas.microsoft.com/office/word/2010/wordprocessingCanvas" xmlns:mc="http://schemas.openxmlformats.org/markup-compatibility/2006" xmlns:o="urn:schemas-microsoft-com:office:office" xmlns:r="http://schemas.openxmlformats.org/officeDocument/2006/relationships" xmlns:m="http://schemas.openxmlformats.org/officeDocument/2006/math" xmlns:v="urn:schemas-microsoft-com:vml" xmlns:wp14="http://schemas.microsoft.com/office/word/2010/wordprocessingDrawing" xmlns:wp="http://schemas.openxmlformats.org/drawingml/2006/wordprocessingDrawing" xmlns:w10="urn:schemas-microsoft-com:office:word" xmlns:w="http://schemas.openxmlformats.org/wordprocessingml/2006/main" xmlns:w14="http://schemas.microsoft.com/office/word/2010/wordml" xmlns:wpg="http://schemas.microsoft.com/office/word/2010/wordprocessingGroup" xmlns:wpi="http://schemas.microsoft.com/office/word/2010/wordprocessingInk" xmlns:wne="http://schemas.microsoft.com/office/word/2006/wordml" xmlns:wps="http://schemas.microsoft.com/office/word/2010/wordprocessingShape" mc:Ignorable="w14 wp14">
   <w:p>
     <w:pPr>
@@ -6926,6 +6973,16 @@
       <w:tab/>
       <w:t>Rev 1.0, 5 July 2014</w:t>
     </w:r>
+  </w:p>
+</w:hdr>
+</file>
+
+<file path=word/header3.xml><?xml version="1.0" encoding="utf-8"?>
+<w:hdr xmlns:wpc="http://schemas.microsoft.com/office/word/2010/wordprocessingCanvas" xmlns:mc="http://schemas.openxmlformats.org/markup-compatibility/2006" xmlns:o="urn:schemas-microsoft-com:office:office" xmlns:r="http://schemas.openxmlformats.org/officeDocument/2006/relationships" xmlns:m="http://schemas.openxmlformats.org/officeDocument/2006/math" xmlns:v="urn:schemas-microsoft-com:vml" xmlns:wp14="http://schemas.microsoft.com/office/word/2010/wordprocessingDrawing" xmlns:wp="http://schemas.openxmlformats.org/drawingml/2006/wordprocessingDrawing" xmlns:w10="urn:schemas-microsoft-com:office:word" xmlns:w="http://schemas.openxmlformats.org/wordprocessingml/2006/main" xmlns:w14="http://schemas.microsoft.com/office/word/2010/wordml" xmlns:wpg="http://schemas.microsoft.com/office/word/2010/wordprocessingGroup" xmlns:wpi="http://schemas.microsoft.com/office/word/2010/wordprocessingInk" xmlns:wne="http://schemas.microsoft.com/office/word/2006/wordml" xmlns:wps="http://schemas.microsoft.com/office/word/2010/wordprocessingShape" mc:Ignorable="w14 wp14">
+  <w:p>
+    <w:pPr>
+      <w:pStyle w:val="Header"/>
+    </w:pPr>
   </w:p>
 </w:hdr>
 </file>
@@ -9219,7 +9276,7 @@
 </file>
 
 <file path=customXml/itemProps1.xml><?xml version="1.0" encoding="utf-8"?>
-<ds:datastoreItem xmlns:ds="http://schemas.openxmlformats.org/officeDocument/2006/customXml" ds:itemID="{1A173321-DFCE-457E-A5A2-7EA36922AEBA}">
+<ds:datastoreItem xmlns:ds="http://schemas.openxmlformats.org/officeDocument/2006/customXml" ds:itemID="{9201425C-6E2B-4D72-AE24-148E3578F2C0}">
   <ds:schemaRefs>
     <ds:schemaRef ds:uri="http://schemas.openxmlformats.org/officeDocument/2006/bibliography"/>
   </ds:schemaRefs>

</xml_diff>